<commit_message>
now continuing with NWO form
</commit_message>
<xml_diff>
--- a/docs/COMMIT2DATA.docx
+++ b/docs/COMMIT2DATA.docx
@@ -29,6 +29,7 @@
           <w:szCs w:val="17"/>
         </w:rPr>
       </w:pPr>
+      <w:commentRangeStart w:id="0"/>
       <w:r>
         <w:rPr>
           <w:rFonts w:ascii="Verdana" w:hAnsi="Verdana"/>
@@ -36,53 +37,50 @@
           <w:szCs w:val="17"/>
         </w:rPr>
         <w:t>6a Science: Background, research questions, approach, and innovation</w:t>
+      </w:r>
+      <w:commentRangeEnd w:id="0"/>
+      <w:r>
+        <w:rPr>
+          <w:rStyle w:val="CommentReference"/>
+          <w:rFonts w:asciiTheme="minorHAnsi" w:eastAsiaTheme="minorEastAsia" w:hAnsiTheme="minorHAnsi" w:cstheme="minorBidi"/>
+          <w:b w:val="0"/>
+          <w:bCs w:val="0"/>
+          <w:color w:val="auto"/>
+        </w:rPr>
+        <w:commentReference w:id="0"/>
       </w:r>
     </w:p>
     <w:p>
       <w:pPr>
         <w:rPr>
           <w:rFonts w:ascii="Verdana" w:hAnsi="Verdana"/>
-          <w:b/>
-          <w:i/>
-          <w:sz w:val="17"/>
-          <w:szCs w:val="17"/>
-        </w:rPr>
-      </w:pPr>
-      <w:r>
-        <w:rPr>
-          <w:rFonts w:ascii="Verdana" w:hAnsi="Verdana"/>
-          <w:b/>
-          <w:i/>
-          <w:sz w:val="17"/>
-          <w:szCs w:val="17"/>
-        </w:rPr>
-        <w:t>Please indicate the addressed data science problem, the approach, the specific top-sector related use case(s) and the relation of the proposed solution with state-of-the-art developments (±200 words).</w:t>
-      </w:r>
-    </w:p>
-    <w:p>
-      <w:pPr>
-        <w:rPr>
-          <w:rFonts w:ascii="Verdana" w:hAnsi="Verdana"/>
-          <w:sz w:val="17"/>
-          <w:szCs w:val="17"/>
-        </w:rPr>
-      </w:pPr>
-    </w:p>
-    <w:p>
-      <w:pPr>
-        <w:rPr>
-          <w:rFonts w:ascii="Verdana" w:hAnsi="Verdana"/>
-          <w:sz w:val="17"/>
-          <w:szCs w:val="17"/>
-        </w:rPr>
-      </w:pPr>
-      <w:r>
-        <w:rPr>
-          <w:rFonts w:ascii="Verdana" w:hAnsi="Verdana"/>
-          <w:sz w:val="17"/>
-          <w:szCs w:val="17"/>
-        </w:rPr>
-        <w:t xml:space="preserve">The large-scale digitization of natural history collections is generating a wealth of image data that, if processed using image feature extraction and classification algorithms, will constitute an unparalleled knowledge base of forms seen in the natural world. Among the many ways in which extracted image features and image classification can be applied, is the potential to automate taxonomic identification using image data of one of the world's most important disease vectors: mosquitoes. Diseases spread by mosquitoes are usually specific to only some mosquito genera or species, and so advances in correct identification of mosquitoes will improve assessment of the risks posed by their presence. The research we here propose to this end thus contributes directly to the "top sector" Life Science and Health. </w:t>
+          <w:sz w:val="17"/>
+          <w:szCs w:val="17"/>
+        </w:rPr>
+      </w:pPr>
+      <w:r>
+        <w:rPr>
+          <w:rFonts w:ascii="Verdana" w:hAnsi="Verdana"/>
+          <w:sz w:val="17"/>
+          <w:szCs w:val="17"/>
+        </w:rPr>
+        <w:t xml:space="preserve">The large-scale digitization of natural history collections is generating a wealth of image data that, if processed using image feature extraction and classification algorithms, will constitute an unparalleled knowledge base of forms seen in the natural world. Among the many ways in which extracted image features and image classification can be applied, is the potential to automate taxonomic identification using image data of one of the world's most important disease vectors: mosquitoes. Diseases spread by mosquitoes are usually specific to only some mosquito genera or species, and so advances in </w:t>
+      </w:r>
+      <w:r>
+        <w:rPr>
+          <w:rFonts w:ascii="Verdana" w:hAnsi="Verdana"/>
+          <w:sz w:val="17"/>
+          <w:szCs w:val="17"/>
+        </w:rPr>
+        <w:t xml:space="preserve">their </w:t>
+      </w:r>
+      <w:r>
+        <w:rPr>
+          <w:rFonts w:ascii="Verdana" w:hAnsi="Verdana"/>
+          <w:sz w:val="17"/>
+          <w:szCs w:val="17"/>
+        </w:rPr>
+        <w:t xml:space="preserve">correct identification will improve assessment of the risks posed by their presence. The research we here propose to this end thus contributes directly to the "top sector" Life Science and Health. </w:t>
       </w:r>
     </w:p>
     <w:p>
@@ -121,7 +119,7 @@
                     <pic:cNvPicPr/>
                   </pic:nvPicPr>
                   <pic:blipFill>
-                    <a:blip r:embed="rId6">
+                    <a:blip r:embed="rId7">
                       <a:extLst>
                         <a:ext uri="{28A0092B-C50C-407E-A947-70E740481C1C}">
                           <a14:useLocalDpi xmlns:a14="http://schemas.microsoft.com/office/drawing/2010/main" val="0"/>
@@ -169,7 +167,7 @@
         </w:r>
       </w:fldSimple>
       <w:r>
-        <w:t xml:space="preserve"> Wings of the four genera of mosquitoes that spread diseases. </w:t>
+        <w:t xml:space="preserve"> Wings of four genera of mosquitoes that spread diseases. </w:t>
       </w:r>
       <w:proofErr w:type="gramStart"/>
       <w:r>
@@ -191,7 +189,33 @@
           <w:sz w:val="17"/>
           <w:szCs w:val="17"/>
         </w:rPr>
-        <w:t>In recent years, the consortium members have already assembled globally-sampled mosquito specimen collections (CML, Naturalis), digitized these and compiled image banks (Naturalis); developed prototype open source software frameworks for image feature extraction and classification (Naturalis); and developed advanced expertise in artificial intelligence applied to taxonomic classification of images (LIACS). Our preliminary tests of low-cost photography of mosquito wings using smartphone clip-on lenses, and our preliminary successes with the current state-of-the-art in supervised learning of convolutional neural networks applied to image sets of collection specimens, suggest that an automated identification system that operates on photos of mosquito wings taken 'in the field' using smartphones is feasible.</w:t>
+        <w:t>In recent years, the consortium members have already assembled globally-sampled mosquito specimen collections (CML, Naturalis), digitized these and compiled image banks (Naturalis); developed prototype open source software frameworks for image feature extraction and classification (Naturalis); and developed advanced expertise in artificial intelligence applied to taxonomic classification of images (LIACS). Our preliminary tests of low-cost photography of mosquito wings using smartph</w:t>
+      </w:r>
+      <w:bookmarkStart w:id="1" w:name="_GoBack"/>
+      <w:bookmarkEnd w:id="1"/>
+      <w:r>
+        <w:rPr>
+          <w:rFonts w:ascii="Verdana" w:hAnsi="Verdana"/>
+          <w:sz w:val="17"/>
+          <w:szCs w:val="17"/>
+        </w:rPr>
+        <w:t>one clip-on lenses</w:t>
+      </w:r>
+      <w:r>
+        <w:rPr>
+          <w:rFonts w:ascii="Verdana" w:hAnsi="Verdana"/>
+          <w:sz w:val="17"/>
+          <w:szCs w:val="17"/>
+        </w:rPr>
+        <w:t xml:space="preserve"> (Figure 1)</w:t>
+      </w:r>
+      <w:r>
+        <w:rPr>
+          <w:rFonts w:ascii="Verdana" w:hAnsi="Verdana"/>
+          <w:sz w:val="17"/>
+          <w:szCs w:val="17"/>
+        </w:rPr>
+        <w:t>, and our preliminary successes with the current state-of-the-art in supervised learning of convolutional neural networks applied to image sets of collection specimens, suggest that an automated identification system that operates on photos of mosquito wings taken 'in the field' using smartphones is feasible.</w:t>
       </w:r>
     </w:p>
     <w:p>
@@ -203,12 +227,14 @@
           <w:szCs w:val="17"/>
         </w:rPr>
       </w:pPr>
-      <w:r>
-        <w:rPr>
-          <w:rFonts w:ascii="Verdana" w:hAnsi="Verdana"/>
-          <w:sz w:val="17"/>
-          <w:szCs w:val="17"/>
-        </w:rPr>
+      <w:commentRangeStart w:id="2"/>
+      <w:r>
+        <w:rPr>
+          <w:rFonts w:ascii="Verdana" w:hAnsi="Verdana"/>
+          <w:sz w:val="17"/>
+          <w:szCs w:val="17"/>
+        </w:rPr>
+        <w:lastRenderedPageBreak/>
         <w:t xml:space="preserve">6b </w:t>
       </w:r>
       <w:proofErr w:type="spellStart"/>
@@ -228,62 +254,21 @@
           <w:szCs w:val="17"/>
         </w:rPr>
         <w:t>: Technologies, methods, and expected impact of the research</w:t>
+      </w:r>
+      <w:commentRangeEnd w:id="2"/>
+      <w:r>
+        <w:rPr>
+          <w:rStyle w:val="CommentReference"/>
+          <w:rFonts w:asciiTheme="minorHAnsi" w:eastAsiaTheme="minorEastAsia" w:hAnsiTheme="minorHAnsi" w:cstheme="minorBidi"/>
+          <w:b w:val="0"/>
+          <w:bCs w:val="0"/>
+          <w:color w:val="auto"/>
+        </w:rPr>
+        <w:commentReference w:id="2"/>
       </w:r>
     </w:p>
     <w:p>
       <w:pPr>
-        <w:rPr>
-          <w:rFonts w:ascii="Verdana" w:hAnsi="Verdana"/>
-          <w:b/>
-          <w:i/>
-          <w:sz w:val="17"/>
-          <w:szCs w:val="17"/>
-        </w:rPr>
-      </w:pPr>
-      <w:r>
-        <w:rPr>
-          <w:rFonts w:ascii="Verdana" w:hAnsi="Verdana"/>
-          <w:b/>
-          <w:i/>
-          <w:sz w:val="17"/>
-          <w:szCs w:val="17"/>
-        </w:rPr>
-        <w:t xml:space="preserve">Please indicate which key technological challenges are dealt with (e.g. optimized data handling, big data analytics, efficient computing), which </w:t>
-      </w:r>
-      <w:proofErr w:type="spellStart"/>
-      <w:r>
-        <w:rPr>
-          <w:rFonts w:ascii="Verdana" w:hAnsi="Verdana"/>
-          <w:b/>
-          <w:i/>
-          <w:sz w:val="17"/>
-          <w:szCs w:val="17"/>
-        </w:rPr>
-        <w:t>eScience</w:t>
-      </w:r>
-      <w:proofErr w:type="spellEnd"/>
-      <w:r>
-        <w:rPr>
-          <w:rFonts w:ascii="Verdana" w:hAnsi="Verdana"/>
-          <w:b/>
-          <w:i/>
-          <w:sz w:val="17"/>
-          <w:szCs w:val="17"/>
-        </w:rPr>
-        <w:t xml:space="preserve"> tools will be developed, applied (re-used), integrated, or extended, and how the developed solutions help to solve the sector-related use case(s) (±200 words).</w:t>
-      </w:r>
-    </w:p>
-    <w:p>
-      <w:pPr>
-        <w:rPr>
-          <w:rFonts w:ascii="Verdana" w:hAnsi="Verdana"/>
-          <w:sz w:val="17"/>
-          <w:szCs w:val="17"/>
-        </w:rPr>
-      </w:pPr>
-    </w:p>
-    <w:p>
-      <w:pPr>
         <w:keepNext/>
       </w:pPr>
       <w:r>
@@ -293,11 +278,10 @@
           <w:sz w:val="17"/>
           <w:szCs w:val="17"/>
         </w:rPr>
-        <w:lastRenderedPageBreak/>
         <w:drawing>
-          <wp:inline distT="0" distB="0" distL="0" distR="0" wp14:anchorId="661BA806" wp14:editId="2666D434">
-            <wp:extent cx="5270500" cy="6020435"/>
-            <wp:effectExtent l="0" t="0" r="12700" b="0"/>
+          <wp:inline distT="0" distB="0" distL="0" distR="0" wp14:anchorId="661BA806" wp14:editId="0D5298EC">
+            <wp:extent cx="5158740" cy="6019146"/>
+            <wp:effectExtent l="0" t="0" r="0" b="1270"/>
             <wp:docPr id="1" name="Picture 1"/>
             <wp:cNvGraphicFramePr>
               <a:graphicFrameLocks xmlns:a="http://schemas.openxmlformats.org/drawingml/2006/main" noChangeAspect="1"/>
@@ -309,26 +293,33 @@
                     <pic:cNvPr id="0" name="structure.png"/>
                     <pic:cNvPicPr/>
                   </pic:nvPicPr>
-                  <pic:blipFill>
-                    <a:blip r:embed="rId7">
+                  <pic:blipFill rotWithShape="1">
+                    <a:blip r:embed="rId8">
                       <a:extLst>
                         <a:ext uri="{28A0092B-C50C-407E-A947-70E740481C1C}">
                           <a14:useLocalDpi xmlns:a14="http://schemas.microsoft.com/office/drawing/2010/main" val="0"/>
                         </a:ext>
                       </a:extLst>
                     </a:blip>
-                    <a:stretch>
-                      <a:fillRect/>
-                    </a:stretch>
+                    <a:srcRect l="1361" r="738"/>
+                    <a:stretch/>
                   </pic:blipFill>
-                  <pic:spPr>
+                  <pic:spPr bwMode="auto">
                     <a:xfrm>
                       <a:off x="0" y="0"/>
-                      <a:ext cx="5270500" cy="6020435"/>
+                      <a:ext cx="5159845" cy="6020435"/>
                     </a:xfrm>
                     <a:prstGeom prst="rect">
                       <a:avLst/>
                     </a:prstGeom>
+                    <a:ln>
+                      <a:noFill/>
+                    </a:ln>
+                    <a:extLst>
+                      <a:ext uri="{53640926-AAD7-44d8-BBD7-CCE9431645EC}">
+                        <a14:shadowObscured xmlns:a14="http://schemas.microsoft.com/office/drawing/2010/main"/>
+                      </a:ext>
+                    </a:extLst>
                   </pic:spPr>
                 </pic:pic>
               </a:graphicData>
@@ -369,8 +360,6 @@
           <w:szCs w:val="17"/>
         </w:rPr>
       </w:pPr>
-      <w:bookmarkStart w:id="0" w:name="_GoBack"/>
-      <w:bookmarkEnd w:id="0"/>
       <w:r>
         <w:rPr>
           <w:rFonts w:ascii="Verdana" w:hAnsi="Verdana"/>
@@ -379,7 +368,7 @@
         </w:rPr>
         <w:t>The proposed research will modify and extend an open source framework developed at Naturalis (</w:t>
       </w:r>
-      <w:hyperlink r:id="rId8" w:history="1">
+      <w:hyperlink r:id="rId9" w:history="1">
         <w:r>
           <w:rPr>
             <w:rStyle w:val="Hyperlink"/>
@@ -445,16 +434,14 @@
         </w:rPr>
         <w:t xml:space="preserve">In the current prototype, this is done using the </w:t>
       </w:r>
-      <w:proofErr w:type="gramStart"/>
-      <w:r>
-        <w:rPr>
-          <w:rFonts w:ascii="Verdana" w:hAnsi="Verdana"/>
-          <w:sz w:val="17"/>
-          <w:szCs w:val="17"/>
-        </w:rPr>
-        <w:t>image hosting</w:t>
-      </w:r>
-      <w:proofErr w:type="gramEnd"/>
+      <w:r>
+        <w:rPr>
+          <w:rFonts w:ascii="Verdana" w:hAnsi="Verdana"/>
+          <w:sz w:val="17"/>
+          <w:szCs w:val="17"/>
+        </w:rPr>
+        <w:t>image-hosting</w:t>
+      </w:r>
       <w:r>
         <w:rPr>
           <w:rFonts w:ascii="Verdana" w:hAnsi="Verdana"/>
@@ -600,7 +587,71 @@
           <w:sz w:val="17"/>
           <w:szCs w:val="17"/>
         </w:rPr>
-        <w:t xml:space="preserve">Part of our framework is a web   application suitable both for desktop and mobile usage that provides a   graphical user interface with which end users can upload their photos for   automated classification. A demo version that operates on photographs of   slipper orchids, hosted on </w:t>
+        <w:t>Part of our framework is a web</w:t>
+      </w:r>
+      <w:r>
+        <w:rPr>
+          <w:rFonts w:ascii="Verdana" w:hAnsi="Verdana"/>
+          <w:sz w:val="17"/>
+          <w:szCs w:val="17"/>
+        </w:rPr>
+        <w:t xml:space="preserve"> </w:t>
+      </w:r>
+      <w:r>
+        <w:rPr>
+          <w:rFonts w:ascii="Verdana" w:hAnsi="Verdana"/>
+          <w:sz w:val="17"/>
+          <w:szCs w:val="17"/>
+        </w:rPr>
+        <w:t>application suitable both for desktop and mobile usage that provides a</w:t>
+      </w:r>
+      <w:r>
+        <w:rPr>
+          <w:rFonts w:ascii="Verdana" w:hAnsi="Verdana"/>
+          <w:sz w:val="17"/>
+          <w:szCs w:val="17"/>
+        </w:rPr>
+        <w:t xml:space="preserve"> </w:t>
+      </w:r>
+      <w:r>
+        <w:rPr>
+          <w:rFonts w:ascii="Verdana" w:hAnsi="Verdana"/>
+          <w:sz w:val="17"/>
+          <w:szCs w:val="17"/>
+        </w:rPr>
+        <w:t>graphical user interface with which end users can upload their photos for</w:t>
+      </w:r>
+      <w:r>
+        <w:rPr>
+          <w:rFonts w:ascii="Verdana" w:hAnsi="Verdana"/>
+          <w:sz w:val="17"/>
+          <w:szCs w:val="17"/>
+        </w:rPr>
+        <w:t xml:space="preserve"> </w:t>
+      </w:r>
+      <w:r>
+        <w:rPr>
+          <w:rFonts w:ascii="Verdana" w:hAnsi="Verdana"/>
+          <w:sz w:val="17"/>
+          <w:szCs w:val="17"/>
+        </w:rPr>
+        <w:t>automated classification. A demo version that operates on photographs of</w:t>
+      </w:r>
+      <w:r>
+        <w:rPr>
+          <w:rFonts w:ascii="Verdana" w:hAnsi="Verdana"/>
+          <w:sz w:val="17"/>
+          <w:szCs w:val="17"/>
+        </w:rPr>
+        <w:t xml:space="preserve"> </w:t>
+      </w:r>
+      <w:r>
+        <w:rPr>
+          <w:rFonts w:ascii="Verdana" w:hAnsi="Verdana"/>
+          <w:sz w:val="17"/>
+          <w:szCs w:val="17"/>
+        </w:rPr>
+        <w:t xml:space="preserve">slipper orchids, hosted on </w:t>
       </w:r>
       <w:proofErr w:type="spellStart"/>
       <w:r>
@@ -620,7 +671,7 @@
         </w:rPr>
         <w:t xml:space="preserve"> private cloud, can be found here: </w:t>
       </w:r>
-      <w:hyperlink r:id="rId9" w:history="1">
+      <w:hyperlink r:id="rId10" w:history="1">
         <w:r>
           <w:rPr>
             <w:rStyle w:val="Hyperlink"/>
@@ -666,6 +717,7 @@
           <w:szCs w:val="17"/>
         </w:rPr>
       </w:pPr>
+      <w:commentRangeStart w:id="3"/>
       <w:r>
         <w:rPr>
           <w:rFonts w:ascii="Verdana" w:hAnsi="Verdana"/>
@@ -674,78 +726,17 @@
         </w:rPr>
         <w:t>6c Re-use, sustainability, dissemination and collaborations</w:t>
       </w:r>
-    </w:p>
-    <w:p>
-      <w:pPr>
-        <w:rPr>
-          <w:rFonts w:ascii="Verdana" w:hAnsi="Verdana"/>
-          <w:b/>
-          <w:i/>
-          <w:sz w:val="17"/>
-          <w:szCs w:val="17"/>
-        </w:rPr>
-      </w:pPr>
-      <w:r>
-        <w:rPr>
-          <w:rFonts w:ascii="Verdana" w:hAnsi="Verdana"/>
-          <w:b/>
-          <w:i/>
-          <w:sz w:val="17"/>
-          <w:szCs w:val="17"/>
-        </w:rPr>
-        <w:t xml:space="preserve">Please indicate how the proposed technological solutions will find use beyond the target use case(s), how maintenance and sustainability will be secured and </w:t>
-      </w:r>
-      <w:r>
-        <w:rPr>
-          <w:rFonts w:ascii="Verdana" w:hAnsi="Verdana"/>
-          <w:b/>
-          <w:i/>
-          <w:sz w:val="17"/>
-          <w:szCs w:val="17"/>
-        </w:rPr>
-        <w:t xml:space="preserve">managed, which </w:t>
-      </w:r>
-      <w:proofErr w:type="spellStart"/>
-      <w:r>
-        <w:rPr>
-          <w:rFonts w:ascii="Verdana" w:hAnsi="Verdana"/>
-          <w:b/>
-          <w:i/>
-          <w:sz w:val="17"/>
-          <w:szCs w:val="17"/>
-        </w:rPr>
-        <w:t>futher</w:t>
-      </w:r>
-      <w:proofErr w:type="spellEnd"/>
-      <w:r>
-        <w:rPr>
-          <w:rFonts w:ascii="Verdana" w:hAnsi="Verdana"/>
-          <w:b/>
-          <w:i/>
-          <w:sz w:val="17"/>
-          <w:szCs w:val="17"/>
-        </w:rPr>
-        <w:t xml:space="preserve"> </w:t>
-      </w:r>
-      <w:r>
-        <w:rPr>
-          <w:rFonts w:ascii="Verdana" w:hAnsi="Verdana"/>
-          <w:b/>
-          <w:i/>
-          <w:sz w:val="17"/>
-          <w:szCs w:val="17"/>
-        </w:rPr>
-        <w:t>collaborations are foreseen, and which efforts will be made to promote the results of the project (±200 words).</w:t>
-      </w:r>
-    </w:p>
-    <w:p>
-      <w:pPr>
-        <w:rPr>
-          <w:rFonts w:ascii="Verdana" w:hAnsi="Verdana"/>
-          <w:sz w:val="17"/>
-          <w:szCs w:val="17"/>
-        </w:rPr>
-      </w:pPr>
+      <w:commentRangeEnd w:id="3"/>
+      <w:r>
+        <w:rPr>
+          <w:rStyle w:val="CommentReference"/>
+          <w:rFonts w:asciiTheme="minorHAnsi" w:eastAsiaTheme="minorEastAsia" w:hAnsiTheme="minorHAnsi" w:cstheme="minorBidi"/>
+          <w:b w:val="0"/>
+          <w:bCs w:val="0"/>
+          <w:color w:val="auto"/>
+        </w:rPr>
+        <w:commentReference w:id="3"/>
+      </w:r>
     </w:p>
     <w:p>
       <w:pPr>
@@ -1301,7 +1292,7 @@
         </w:rPr>
         <w:t xml:space="preserve">source framework discussed under 6b and available at </w:t>
       </w:r>
-      <w:hyperlink r:id="rId10" w:history="1">
+      <w:hyperlink r:id="rId11" w:history="1">
         <w:r>
           <w:rPr>
             <w:rStyle w:val="Hyperlink"/>
@@ -1643,61 +1634,20 @@
       <w:pPr>
         <w:pStyle w:val="Heading2"/>
       </w:pPr>
+      <w:commentRangeStart w:id="4"/>
       <w:r>
         <w:t>6f Use national e-infrastructure</w:t>
       </w:r>
-    </w:p>
-    <w:p>
-      <w:pPr>
-        <w:rPr>
-          <w:rFonts w:ascii="Verdana" w:hAnsi="Verdana"/>
-          <w:b/>
-          <w:i/>
-          <w:sz w:val="17"/>
-          <w:szCs w:val="17"/>
-        </w:rPr>
-      </w:pPr>
-      <w:r>
-        <w:rPr>
-          <w:rFonts w:ascii="Verdana" w:hAnsi="Verdana"/>
-          <w:b/>
-          <w:i/>
-          <w:sz w:val="17"/>
-          <w:szCs w:val="17"/>
-        </w:rPr>
-        <w:t xml:space="preserve">Please indicate the project's (national) e-Infrastructure needs, in terms of compute hours, data storage capacity, </w:t>
-      </w:r>
-      <w:proofErr w:type="spellStart"/>
-      <w:r>
-        <w:rPr>
-          <w:rFonts w:ascii="Verdana" w:hAnsi="Verdana"/>
-          <w:b/>
-          <w:i/>
-          <w:sz w:val="17"/>
-          <w:szCs w:val="17"/>
-        </w:rPr>
-        <w:t>lightp</w:t>
-      </w:r>
-      <w:r>
-        <w:rPr>
-          <w:rFonts w:ascii="Verdana" w:hAnsi="Verdana"/>
-          <w:b/>
-          <w:i/>
-          <w:sz w:val="17"/>
-          <w:szCs w:val="17"/>
-        </w:rPr>
-        <w:t>ath</w:t>
-      </w:r>
-      <w:proofErr w:type="spellEnd"/>
-      <w:r>
-        <w:rPr>
-          <w:rFonts w:ascii="Verdana" w:hAnsi="Verdana"/>
-          <w:b/>
-          <w:i/>
-          <w:sz w:val="17"/>
-          <w:szCs w:val="17"/>
-        </w:rPr>
-        <w:t xml:space="preserve"> connectivity, or otherwise.</w:t>
+      <w:commentRangeEnd w:id="4"/>
+      <w:r>
+        <w:rPr>
+          <w:rStyle w:val="CommentReference"/>
+          <w:rFonts w:asciiTheme="minorHAnsi" w:eastAsiaTheme="minorEastAsia" w:hAnsiTheme="minorHAnsi" w:cstheme="minorBidi"/>
+          <w:b w:val="0"/>
+          <w:bCs w:val="0"/>
+          <w:color w:val="auto"/>
+        </w:rPr>
+        <w:commentReference w:id="4"/>
       </w:r>
     </w:p>
     <w:p>
@@ -1832,6 +1782,99 @@
     </w:sectPr>
   </w:body>
 </w:document>
+</file>
+
+<file path=word/comments.xml><?xml version="1.0" encoding="utf-8"?>
+<w:comments xmlns:wpc="http://schemas.microsoft.com/office/word/2010/wordprocessingCanvas" xmlns:mo="http://schemas.microsoft.com/office/mac/office/2008/main" xmlns:mc="http://schemas.openxmlformats.org/markup-compatibility/2006" xmlns:mv="urn:schemas-microsoft-com:mac:vml" xmlns:o="urn:schemas-microsoft-com:office:office" xmlns:r="http://schemas.openxmlformats.org/officeDocument/2006/relationships" xmlns:m="http://schemas.openxmlformats.org/officeDocument/2006/math" xmlns:v="urn:schemas-microsoft-com:vml" xmlns:wp14="http://schemas.microsoft.com/office/word/2010/wordprocessingDrawing" xmlns:wp="http://schemas.openxmlformats.org/drawingml/2006/wordprocessingDrawing" xmlns:w10="urn:schemas-microsoft-com:office:word" xmlns:w="http://schemas.openxmlformats.org/wordprocessingml/2006/main" xmlns:w14="http://schemas.microsoft.com/office/word/2010/wordml" xmlns:wpg="http://schemas.microsoft.com/office/word/2010/wordprocessingGroup" xmlns:wpi="http://schemas.microsoft.com/office/word/2010/wordprocessingInk" xmlns:wne="http://schemas.microsoft.com/office/word/2006/wordml" xmlns:wps="http://schemas.microsoft.com/office/word/2010/wordprocessingShape" mc:Ignorable="w14 wp14">
+  <w:comment w:id="0" w:author="Rutger Vos" w:date="2017-05-11T09:49:00Z" w:initials="RV">
+    <w:p>
+      <w:pPr>
+        <w:pStyle w:val="CommentText"/>
+      </w:pPr>
+      <w:r>
+        <w:rPr>
+          <w:rStyle w:val="CommentReference"/>
+        </w:rPr>
+        <w:annotationRef/>
+      </w:r>
+      <w:r>
+        <w:t>Please indicate the addressed data science problem, the approach, the specific top-sector related use case(s) and the relation of the proposed solution with state-of-the-art developments (±200 words).</w:t>
+      </w:r>
+    </w:p>
+  </w:comment>
+  <w:comment w:id="2" w:author="Rutger Vos" w:date="2017-05-11T09:49:00Z" w:initials="RV">
+    <w:p>
+      <w:pPr>
+        <w:pStyle w:val="CommentText"/>
+      </w:pPr>
+      <w:r>
+        <w:rPr>
+          <w:rStyle w:val="CommentReference"/>
+        </w:rPr>
+        <w:annotationRef/>
+      </w:r>
+      <w:r>
+        <w:t xml:space="preserve">Please indicate which key technological challenges are dealt with (e.g. optimized data handling, big data analytics, efficient computing), which </w:t>
+      </w:r>
+      <w:proofErr w:type="spellStart"/>
+      <w:r>
+        <w:t>eScience</w:t>
+      </w:r>
+      <w:proofErr w:type="spellEnd"/>
+      <w:r>
+        <w:t xml:space="preserve"> tools will be developed, applied (re-used), integrated, or extended, and how the developed solutions help to solve the sector-related use case(s) (±200 words).</w:t>
+      </w:r>
+    </w:p>
+  </w:comment>
+  <w:comment w:id="3" w:author="Rutger Vos" w:date="2017-05-11T09:53:00Z" w:initials="RV">
+    <w:p>
+      <w:pPr>
+        <w:pStyle w:val="CommentText"/>
+      </w:pPr>
+      <w:r>
+        <w:rPr>
+          <w:rStyle w:val="CommentReference"/>
+        </w:rPr>
+        <w:annotationRef/>
+      </w:r>
+      <w:r>
+        <w:t xml:space="preserve">Please indicate how the proposed technological solutions will find use beyond the target use case(s), how maintenance and sustainability will be secured and managed, which </w:t>
+      </w:r>
+      <w:proofErr w:type="spellStart"/>
+      <w:r>
+        <w:t>futher</w:t>
+      </w:r>
+      <w:proofErr w:type="spellEnd"/>
+      <w:r>
+        <w:t xml:space="preserve"> collaborations are foreseen, and which efforts will be made to promote the results of the project (±200 words).</w:t>
+      </w:r>
+    </w:p>
+  </w:comment>
+  <w:comment w:id="4" w:author="Rutger Vos" w:date="2017-05-11T09:53:00Z" w:initials="RV">
+    <w:p>
+      <w:pPr>
+        <w:pStyle w:val="CommentText"/>
+      </w:pPr>
+      <w:r>
+        <w:rPr>
+          <w:rStyle w:val="CommentReference"/>
+        </w:rPr>
+        <w:annotationRef/>
+      </w:r>
+      <w:r>
+        <w:t xml:space="preserve">Please indicate the project's (national) e-Infrastructure needs, in terms of compute hours, data storage capacity, </w:t>
+      </w:r>
+      <w:proofErr w:type="spellStart"/>
+      <w:r>
+        <w:t>lightpath</w:t>
+      </w:r>
+      <w:proofErr w:type="spellEnd"/>
+      <w:r>
+        <w:t xml:space="preserve"> connectivity, or otherwise.</w:t>
+      </w:r>
+    </w:p>
+  </w:comment>
+</w:comments>
 </file>
 
 <file path=word/numbering.xml><?xml version="1.0" encoding="utf-8"?>
@@ -2645,6 +2688,65 @@
       <w:szCs w:val="18"/>
     </w:rPr>
   </w:style>
+  <w:style w:type="character" w:styleId="CommentReference">
+    <w:name w:val="annotation reference"/>
+    <w:basedOn w:val="DefaultParagraphFont"/>
+    <w:uiPriority w:val="99"/>
+    <w:semiHidden/>
+    <w:unhideWhenUsed/>
+    <w:rsid w:val="00BB236B"/>
+    <w:rPr>
+      <w:sz w:val="18"/>
+      <w:szCs w:val="18"/>
+    </w:rPr>
+  </w:style>
+  <w:style w:type="paragraph" w:styleId="CommentText">
+    <w:name w:val="annotation text"/>
+    <w:basedOn w:val="Normal"/>
+    <w:link w:val="CommentTextChar"/>
+    <w:uiPriority w:val="99"/>
+    <w:semiHidden/>
+    <w:unhideWhenUsed/>
+    <w:rsid w:val="00BB236B"/>
+  </w:style>
+  <w:style w:type="character" w:customStyle="1" w:styleId="CommentTextChar">
+    <w:name w:val="Comment Text Char"/>
+    <w:basedOn w:val="DefaultParagraphFont"/>
+    <w:link w:val="CommentText"/>
+    <w:uiPriority w:val="99"/>
+    <w:semiHidden/>
+    <w:rsid w:val="00BB236B"/>
+  </w:style>
+  <w:style w:type="paragraph" w:styleId="CommentSubject">
+    <w:name w:val="annotation subject"/>
+    <w:basedOn w:val="CommentText"/>
+    <w:next w:val="CommentText"/>
+    <w:link w:val="CommentSubjectChar"/>
+    <w:uiPriority w:val="99"/>
+    <w:semiHidden/>
+    <w:unhideWhenUsed/>
+    <w:rsid w:val="00BB236B"/>
+    <w:rPr>
+      <w:b/>
+      <w:bCs/>
+      <w:sz w:val="20"/>
+      <w:szCs w:val="20"/>
+    </w:rPr>
+  </w:style>
+  <w:style w:type="character" w:customStyle="1" w:styleId="CommentSubjectChar">
+    <w:name w:val="Comment Subject Char"/>
+    <w:basedOn w:val="CommentTextChar"/>
+    <w:link w:val="CommentSubject"/>
+    <w:uiPriority w:val="99"/>
+    <w:semiHidden/>
+    <w:rsid w:val="00BB236B"/>
+    <w:rPr>
+      <w:b/>
+      <w:bCs/>
+      <w:sz w:val="20"/>
+      <w:szCs w:val="20"/>
+    </w:rPr>
+  </w:style>
 </w:styles>
 </file>
 
@@ -2974,6 +3076,65 @@
       <w:color w:val="4F81BD" w:themeColor="accent1"/>
       <w:sz w:val="18"/>
       <w:szCs w:val="18"/>
+    </w:rPr>
+  </w:style>
+  <w:style w:type="character" w:styleId="CommentReference">
+    <w:name w:val="annotation reference"/>
+    <w:basedOn w:val="DefaultParagraphFont"/>
+    <w:uiPriority w:val="99"/>
+    <w:semiHidden/>
+    <w:unhideWhenUsed/>
+    <w:rsid w:val="00BB236B"/>
+    <w:rPr>
+      <w:sz w:val="18"/>
+      <w:szCs w:val="18"/>
+    </w:rPr>
+  </w:style>
+  <w:style w:type="paragraph" w:styleId="CommentText">
+    <w:name w:val="annotation text"/>
+    <w:basedOn w:val="Normal"/>
+    <w:link w:val="CommentTextChar"/>
+    <w:uiPriority w:val="99"/>
+    <w:semiHidden/>
+    <w:unhideWhenUsed/>
+    <w:rsid w:val="00BB236B"/>
+  </w:style>
+  <w:style w:type="character" w:customStyle="1" w:styleId="CommentTextChar">
+    <w:name w:val="Comment Text Char"/>
+    <w:basedOn w:val="DefaultParagraphFont"/>
+    <w:link w:val="CommentText"/>
+    <w:uiPriority w:val="99"/>
+    <w:semiHidden/>
+    <w:rsid w:val="00BB236B"/>
+  </w:style>
+  <w:style w:type="paragraph" w:styleId="CommentSubject">
+    <w:name w:val="annotation subject"/>
+    <w:basedOn w:val="CommentText"/>
+    <w:next w:val="CommentText"/>
+    <w:link w:val="CommentSubjectChar"/>
+    <w:uiPriority w:val="99"/>
+    <w:semiHidden/>
+    <w:unhideWhenUsed/>
+    <w:rsid w:val="00BB236B"/>
+    <w:rPr>
+      <w:b/>
+      <w:bCs/>
+      <w:sz w:val="20"/>
+      <w:szCs w:val="20"/>
+    </w:rPr>
+  </w:style>
+  <w:style w:type="character" w:customStyle="1" w:styleId="CommentSubjectChar">
+    <w:name w:val="Comment Subject Char"/>
+    <w:basedOn w:val="CommentTextChar"/>
+    <w:link w:val="CommentSubject"/>
+    <w:uiPriority w:val="99"/>
+    <w:semiHidden/>
+    <w:rsid w:val="00BB236B"/>
+    <w:rPr>
+      <w:b/>
+      <w:bCs/>
+      <w:sz w:val="20"/>
+      <w:szCs w:val="20"/>
     </w:rPr>
   </w:style>
 </w:styles>

</xml_diff>